<commit_message>
vi., 17 de jun. de 2022 12:28:21 2022-06-17 40-RELACION ALUMNOS-CURSO-EXAMEN Y CHULETA
</commit_message>
<xml_diff>
--- a/CHULETA MICROSERVICIOS/ChuletaMicroservicios.docx
+++ b/CHULETA MICROSERVICIOS/ChuletaMicroservicios.docx
@@ -220,38 +220,22 @@
         <w:rPr>
           <w:lang w:val="es-ES" w:eastAsia="zh-CN" w:bidi="hi-IN"/>
         </w:rPr>
-        <w:t xml:space="preserve">Se crea un commons-microservicios que lo que tiene por una parte es lo común a todos los controladores :buscar por id,listar todo,crear y eliminar. El update no,porque cada entidad tiene sus propiedades que son distintas de las del resto. En este mismo microservicio se crea la capa de servicio, tanto interfaz como imp  </w:t>
-      </w:r>
-      <w:r>
-        <w:rPr>
-          <w:lang w:val="es-ES" w:eastAsia="zh-CN" w:bidi="hi-IN"/>
-        </w:rPr>
-        <w:t xml:space="preserve">que hereda del crud que es tambien comun a todos </w:t>
-      </w:r>
-      <w:r>
-        <w:rPr>
-          <w:lang w:val="es-ES" w:eastAsia="zh-CN" w:bidi="hi-IN"/>
-        </w:rPr>
-        <w:t>:</w:t>
-      </w:r>
-      <w:r>
-        <w:rPr>
-          <w:lang w:val="es-ES" w:eastAsia="zh-CN" w:bidi="hi-IN"/>
-        </w:rPr>
-        <w:t xml:space="preserve">listar,buscar por id,guardar y borrar por id que también es igual para todas las entidades. </w:t>
-      </w:r>
-    </w:p>
-    <w:p>
-      <w:pPr>
-        <w:pStyle w:val="Normal"/>
-        <w:bidi w:val="0"/>
-        <w:jc w:val="left"/>
-        <w:rPr>
-          <w:lang w:val="es-ES" w:eastAsia="zh-CN" w:bidi="hi-IN"/>
-        </w:rPr>
-      </w:pPr>
-      <w:r>
-        <w:rPr/>
+        <w:t xml:space="preserve">Se crea un commons-microservicios que lo que tiene por una parte es lo común a todos los controladores :buscar por id,listar todo,crear y eliminar. El update no,porque cada entidad tiene sus propiedades que son distintas de las del resto. En este mismo microservicio se crea la capa de servicio, tanto interfaz como imp  que hereda del crud que es tambien comun a todos :listar,buscar por id,guardar y borrar por id que también es igual para todas las entidades. </w:t>
+      </w:r>
+    </w:p>
+    <w:p>
+      <w:pPr>
+        <w:pStyle w:val="Normal"/>
+        <w:bidi w:val="0"/>
+        <w:jc w:val="left"/>
+        <w:rPr>
+          <w:lang w:val="es-ES" w:eastAsia="zh-CN" w:bidi="hi-IN"/>
+        </w:rPr>
+      </w:pPr>
+      <w:r>
+        <w:rPr>
+          <w:lang w:val="es-ES" w:eastAsia="zh-CN" w:bidi="hi-IN"/>
+        </w:rPr>
       </w:r>
     </w:p>
     <w:p>
@@ -280,7 +264,9 @@
         </w:rPr>
       </w:pPr>
       <w:r>
-        <w:rPr/>
+        <w:rPr>
+          <w:lang w:val="es-ES" w:eastAsia="zh-CN" w:bidi="hi-IN"/>
+        </w:rPr>
       </w:r>
     </w:p>
     <w:p>
@@ -309,7 +295,9 @@
         </w:rPr>
       </w:pPr>
       <w:r>
-        <w:rPr/>
+        <w:rPr>
+          <w:lang w:val="es-ES" w:eastAsia="zh-CN" w:bidi="hi-IN"/>
+        </w:rPr>
       </w:r>
     </w:p>
     <w:p>
@@ -338,7 +326,9 @@
         </w:rPr>
       </w:pPr>
       <w:r>
-        <w:rPr/>
+        <w:rPr>
+          <w:lang w:val="es-ES" w:eastAsia="zh-CN" w:bidi="hi-IN"/>
+        </w:rPr>
       </w:r>
     </w:p>
     <w:p>
@@ -399,59 +389,69 @@
         </w:rPr>
       </w:pPr>
       <w:r>
-        <w:rPr/>
-      </w:r>
-    </w:p>
-    <w:p>
-      <w:pPr>
-        <w:pStyle w:val="Normal"/>
-        <w:bidi w:val="0"/>
-        <w:jc w:val="left"/>
-        <w:rPr>
-          <w:lang w:val="es-ES" w:eastAsia="zh-CN" w:bidi="hi-IN"/>
-        </w:rPr>
-      </w:pPr>
-      <w:r>
-        <w:rPr/>
-      </w:r>
-    </w:p>
-    <w:p>
-      <w:pPr>
-        <w:pStyle w:val="Normal"/>
-        <w:bidi w:val="0"/>
-        <w:jc w:val="left"/>
-        <w:rPr>
-          <w:lang w:val="es-ES" w:eastAsia="zh-CN" w:bidi="hi-IN"/>
-        </w:rPr>
-      </w:pPr>
-      <w:r>
-        <w:rPr/>
-      </w:r>
-    </w:p>
-    <w:p>
-      <w:pPr>
-        <w:pStyle w:val="Normal"/>
-        <w:bidi w:val="0"/>
-        <w:jc w:val="left"/>
-        <w:rPr>
-          <w:lang w:val="es-ES" w:eastAsia="zh-CN" w:bidi="hi-IN"/>
-        </w:rPr>
-      </w:pPr>
-      <w:r>
-        <w:rPr/>
-      </w:r>
-    </w:p>
-    <w:p>
-      <w:pPr>
-        <w:pStyle w:val="Normal"/>
-        <w:bidi w:val="0"/>
-        <w:jc w:val="left"/>
-        <w:rPr>
-          <w:lang w:val="es-ES" w:eastAsia="zh-CN" w:bidi="hi-IN"/>
-        </w:rPr>
-      </w:pPr>
-      <w:r>
-        <w:rPr/>
+        <w:rPr>
+          <w:lang w:val="es-ES" w:eastAsia="zh-CN" w:bidi="hi-IN"/>
+        </w:rPr>
+      </w:r>
+    </w:p>
+    <w:p>
+      <w:pPr>
+        <w:pStyle w:val="Normal"/>
+        <w:bidi w:val="0"/>
+        <w:jc w:val="left"/>
+        <w:rPr>
+          <w:lang w:val="es-ES" w:eastAsia="zh-CN" w:bidi="hi-IN"/>
+        </w:rPr>
+      </w:pPr>
+      <w:r>
+        <w:rPr>
+          <w:lang w:val="es-ES" w:eastAsia="zh-CN" w:bidi="hi-IN"/>
+        </w:rPr>
+      </w:r>
+    </w:p>
+    <w:p>
+      <w:pPr>
+        <w:pStyle w:val="Normal"/>
+        <w:bidi w:val="0"/>
+        <w:jc w:val="left"/>
+        <w:rPr>
+          <w:lang w:val="es-ES" w:eastAsia="zh-CN" w:bidi="hi-IN"/>
+        </w:rPr>
+      </w:pPr>
+      <w:r>
+        <w:rPr>
+          <w:lang w:val="es-ES" w:eastAsia="zh-CN" w:bidi="hi-IN"/>
+        </w:rPr>
+      </w:r>
+    </w:p>
+    <w:p>
+      <w:pPr>
+        <w:pStyle w:val="Normal"/>
+        <w:bidi w:val="0"/>
+        <w:jc w:val="left"/>
+        <w:rPr>
+          <w:lang w:val="es-ES" w:eastAsia="zh-CN" w:bidi="hi-IN"/>
+        </w:rPr>
+      </w:pPr>
+      <w:r>
+        <w:rPr>
+          <w:lang w:val="es-ES" w:eastAsia="zh-CN" w:bidi="hi-IN"/>
+        </w:rPr>
+      </w:r>
+    </w:p>
+    <w:p>
+      <w:pPr>
+        <w:pStyle w:val="Normal"/>
+        <w:bidi w:val="0"/>
+        <w:jc w:val="left"/>
+        <w:rPr>
+          <w:lang w:val="es-ES" w:eastAsia="zh-CN" w:bidi="hi-IN"/>
+        </w:rPr>
+      </w:pPr>
+      <w:r>
+        <w:rPr>
+          <w:lang w:val="es-ES" w:eastAsia="zh-CN" w:bidi="hi-IN"/>
+        </w:rPr>
       </w:r>
     </w:p>
     <w:p>
@@ -3009,33 +3009,7 @@
           <w:shd w:fill="E8F2FE" w:val="clear"/>
           <w:lang w:val="es-ES" w:eastAsia="zh-CN" w:bidi="hi-IN"/>
         </w:rPr>
-        <w:t>6-Creamos microservicio cursos con discovery y el resto de dependencias que tiene usuarios,</w:t>
-      </w:r>
-      <w:r>
-        <w:rPr>
-          <w:rFonts w:eastAsia="NSimSun" w:cs="Arial"/>
-          <w:color w:val="000000"/>
-          <w:kern w:val="2"/>
-          <w:sz w:val="24"/>
-          <w:szCs w:val="24"/>
-          <w:u w:val="single"/>
-          <w:shd w:fill="E8F2FE" w:val="clear"/>
-          <w:lang w:val="es-ES" w:eastAsia="zh-CN" w:bidi="hi-IN"/>
-        </w:rPr>
-        <w:t>copiamos</w:t>
-      </w:r>
-      <w:r>
-        <w:rPr>
-          <w:rFonts w:eastAsia="NSimSun" w:cs="Arial"/>
-          <w:color w:val="000000"/>
-          <w:kern w:val="2"/>
-          <w:sz w:val="24"/>
-          <w:szCs w:val="24"/>
-          <w:u w:val="none"/>
-          <w:shd w:fill="E8F2FE" w:val="clear"/>
-          <w:lang w:val="es-ES" w:eastAsia="zh-CN" w:bidi="hi-IN"/>
-        </w:rPr>
-        <w:t xml:space="preserve"> la dependencia en el pom de commons-microservicios, configuramos el properties como el que tiene usuarios,cambiamos el nombre del microservicio a cursos,el resto es igual,misma bbdd,conexion a eureka…</w:t>
+        <w:t>6-Creamos microservicio cursos con discovery y el resto de dependencias que tiene usuarios,copiamos la dependencia en el pom de commons-microservicios, configuramos el properties como el que tiene usuarios,cambiamos el nombre del microservicio a cursos,el resto es igual,misma bbdd,conexion a eureka…</w:t>
       </w:r>
     </w:p>
     <w:p>
@@ -3151,6 +3125,238 @@
           <w:lang w:val="es-ES" w:eastAsia="zh-CN" w:bidi="hi-IN"/>
         </w:rPr>
         <w:t>7-Para la relacion entre alumno y el resto de servicios creamos un proyecto commons-alumnos que contiene la definicion de la entidad, solo hace falta que tenga jpa en el pom, el resto incluido el spring-boot-maven no hace falta.</w:t>
+      </w:r>
+    </w:p>
+    <w:p>
+      <w:pPr>
+        <w:pStyle w:val="Normal"/>
+        <w:bidi w:val="0"/>
+        <w:jc w:val="left"/>
+        <w:rPr>
+          <w:rFonts w:ascii="Times New Roman" w:hAnsi="Times New Roman" w:eastAsia="NSimSun" w:cs="Arial"/>
+          <w:color w:val="000000"/>
+          <w:kern w:val="2"/>
+          <w:sz w:val="24"/>
+          <w:szCs w:val="24"/>
+          <w:u w:val="none"/>
+          <w:shd w:fill="E8F2FE" w:val="clear"/>
+          <w:lang w:val="es-ES" w:eastAsia="zh-CN" w:bidi="hi-IN"/>
+        </w:rPr>
+      </w:pPr>
+      <w:r>
+        <w:rPr>
+          <w:rFonts w:eastAsia="NSimSun" w:cs="Arial"/>
+          <w:color w:val="000000"/>
+          <w:kern w:val="2"/>
+          <w:sz w:val="24"/>
+          <w:szCs w:val="24"/>
+          <w:u w:val="none"/>
+          <w:shd w:fill="E8F2FE" w:val="clear"/>
+          <w:lang w:val="es-ES" w:eastAsia="zh-CN" w:bidi="hi-IN"/>
+        </w:rPr>
+      </w:r>
+    </w:p>
+    <w:p>
+      <w:pPr>
+        <w:pStyle w:val="Normal"/>
+        <w:bidi w:val="0"/>
+        <w:jc w:val="left"/>
+        <w:rPr>
+          <w:rFonts w:ascii="Times New Roman" w:hAnsi="Times New Roman" w:eastAsia="NSimSun" w:cs="Arial"/>
+          <w:color w:val="000000"/>
+          <w:kern w:val="2"/>
+          <w:sz w:val="24"/>
+          <w:szCs w:val="24"/>
+          <w:u w:val="none"/>
+          <w:shd w:fill="E8F2FE" w:val="clear"/>
+          <w:lang w:val="es-ES" w:eastAsia="zh-CN" w:bidi="hi-IN"/>
+        </w:rPr>
+      </w:pPr>
+      <w:r>
+        <w:rPr>
+          <w:rFonts w:eastAsia="NSimSun" w:cs="Arial"/>
+          <w:color w:val="000000"/>
+          <w:kern w:val="2"/>
+          <w:sz w:val="24"/>
+          <w:szCs w:val="24"/>
+          <w:u w:val="none"/>
+          <w:shd w:fill="E8F2FE" w:val="clear"/>
+          <w:lang w:val="es-ES" w:eastAsia="zh-CN" w:bidi="hi-IN"/>
+        </w:rPr>
+      </w:r>
+    </w:p>
+    <w:p>
+      <w:pPr>
+        <w:pStyle w:val="Normal"/>
+        <w:bidi w:val="0"/>
+        <w:jc w:val="left"/>
+        <w:rPr>
+          <w:rFonts w:ascii="Times New Roman" w:hAnsi="Times New Roman" w:eastAsia="NSimSun" w:cs="Arial"/>
+          <w:color w:val="000000"/>
+          <w:kern w:val="2"/>
+          <w:sz w:val="24"/>
+          <w:szCs w:val="24"/>
+          <w:u w:val="none"/>
+          <w:shd w:fill="E8F2FE" w:val="clear"/>
+          <w:lang w:val="es-ES" w:eastAsia="zh-CN" w:bidi="hi-IN"/>
+        </w:rPr>
+      </w:pPr>
+      <w:r>
+        <w:rPr>
+          <w:rFonts w:eastAsia="NSimSun" w:cs="Arial"/>
+          <w:color w:val="000000"/>
+          <w:kern w:val="2"/>
+          <w:sz w:val="24"/>
+          <w:szCs w:val="24"/>
+          <w:u w:val="none"/>
+          <w:shd w:fill="E8F2FE" w:val="clear"/>
+          <w:lang w:val="es-ES" w:eastAsia="zh-CN" w:bidi="hi-IN"/>
+        </w:rPr>
+      </w:r>
+    </w:p>
+    <w:p>
+      <w:pPr>
+        <w:pStyle w:val="Normal"/>
+        <w:bidi w:val="0"/>
+        <w:jc w:val="left"/>
+        <w:rPr>
+          <w:rFonts w:ascii="Times New Roman" w:hAnsi="Times New Roman" w:eastAsia="NSimSun" w:cs="Arial"/>
+          <w:color w:val="000000"/>
+          <w:kern w:val="2"/>
+          <w:sz w:val="24"/>
+          <w:szCs w:val="24"/>
+          <w:u w:val="none"/>
+          <w:shd w:fill="E8F2FE" w:val="clear"/>
+          <w:lang w:val="es-ES" w:eastAsia="zh-CN" w:bidi="hi-IN"/>
+        </w:rPr>
+      </w:pPr>
+      <w:r>
+        <w:rPr>
+          <w:rFonts w:eastAsia="NSimSun" w:cs="Arial"/>
+          <w:color w:val="000000"/>
+          <w:kern w:val="2"/>
+          <w:sz w:val="24"/>
+          <w:szCs w:val="24"/>
+          <w:u w:val="none"/>
+          <w:shd w:fill="E8F2FE" w:val="clear"/>
+          <w:lang w:val="es-ES" w:eastAsia="zh-CN" w:bidi="hi-IN"/>
+        </w:rPr>
+      </w:r>
+    </w:p>
+    <w:p>
+      <w:pPr>
+        <w:pStyle w:val="Normal"/>
+        <w:bidi w:val="0"/>
+        <w:jc w:val="left"/>
+        <w:rPr>
+          <w:rFonts w:ascii="Times New Roman" w:hAnsi="Times New Roman" w:eastAsia="NSimSun" w:cs="Arial"/>
+          <w:color w:val="000000"/>
+          <w:kern w:val="2"/>
+          <w:sz w:val="24"/>
+          <w:szCs w:val="24"/>
+          <w:u w:val="none"/>
+          <w:shd w:fill="E8F2FE" w:val="clear"/>
+          <w:lang w:val="es-ES" w:eastAsia="zh-CN" w:bidi="hi-IN"/>
+        </w:rPr>
+      </w:pPr>
+      <w:r>
+        <w:rPr>
+          <w:rFonts w:eastAsia="NSimSun" w:cs="Arial"/>
+          <w:color w:val="000000"/>
+          <w:kern w:val="2"/>
+          <w:sz w:val="24"/>
+          <w:szCs w:val="24"/>
+          <w:u w:val="none"/>
+          <w:shd w:fill="E8F2FE" w:val="clear"/>
+          <w:lang w:val="es-ES" w:eastAsia="zh-CN" w:bidi="hi-IN"/>
+        </w:rPr>
+      </w:r>
+    </w:p>
+    <w:p>
+      <w:pPr>
+        <w:pStyle w:val="Normal"/>
+        <w:bidi w:val="0"/>
+        <w:jc w:val="left"/>
+        <w:rPr>
+          <w:rFonts w:ascii="Times New Roman" w:hAnsi="Times New Roman" w:eastAsia="NSimSun" w:cs="Arial"/>
+          <w:color w:val="000000"/>
+          <w:kern w:val="2"/>
+          <w:sz w:val="24"/>
+          <w:szCs w:val="24"/>
+          <w:u w:val="none"/>
+          <w:shd w:fill="E8F2FE" w:val="clear"/>
+          <w:lang w:val="es-ES" w:eastAsia="zh-CN" w:bidi="hi-IN"/>
+        </w:rPr>
+      </w:pPr>
+      <w:r>
+        <w:rPr>
+          <w:rFonts w:eastAsia="NSimSun" w:cs="Arial"/>
+          <w:color w:val="000000"/>
+          <w:kern w:val="2"/>
+          <w:sz w:val="24"/>
+          <w:szCs w:val="24"/>
+          <w:u w:val="none"/>
+          <w:shd w:fill="E8F2FE" w:val="clear"/>
+          <w:lang w:val="es-ES" w:eastAsia="zh-CN" w:bidi="hi-IN"/>
+        </w:rPr>
+      </w:r>
+    </w:p>
+    <w:p>
+      <w:pPr>
+        <w:pStyle w:val="Normal"/>
+        <w:bidi w:val="0"/>
+        <w:jc w:val="left"/>
+        <w:rPr>
+          <w:rFonts w:ascii="Times New Roman" w:hAnsi="Times New Roman" w:eastAsia="NSimSun" w:cs="Arial"/>
+          <w:color w:val="000000"/>
+          <w:kern w:val="2"/>
+          <w:sz w:val="24"/>
+          <w:szCs w:val="24"/>
+          <w:u w:val="none"/>
+          <w:shd w:fill="E8F2FE" w:val="clear"/>
+          <w:lang w:val="es-ES" w:eastAsia="zh-CN" w:bidi="hi-IN"/>
+        </w:rPr>
+      </w:pPr>
+      <w:r>
+        <w:rPr>
+          <w:rFonts w:eastAsia="NSimSun" w:cs="Arial"/>
+          <w:color w:val="000000"/>
+          <w:kern w:val="2"/>
+          <w:sz w:val="24"/>
+          <w:szCs w:val="24"/>
+          <w:u w:val="none"/>
+          <w:shd w:fill="E8F2FE" w:val="clear"/>
+          <w:lang w:val="es-ES" w:eastAsia="zh-CN" w:bidi="hi-IN"/>
+        </w:rPr>
+      </w:r>
+    </w:p>
+    <w:p>
+      <w:pPr>
+        <w:pStyle w:val="Normal"/>
+        <w:bidi w:val="0"/>
+        <w:jc w:val="left"/>
+        <w:rPr>
+          <w:rFonts w:ascii="Times New Roman" w:hAnsi="Times New Roman" w:eastAsia="NSimSun" w:cs="Arial"/>
+          <w:color w:val="000000"/>
+          <w:kern w:val="2"/>
+          <w:sz w:val="24"/>
+          <w:szCs w:val="24"/>
+          <w:u w:val="none"/>
+          <w:shd w:fill="E8F2FE" w:val="clear"/>
+          <w:lang w:val="es-ES" w:eastAsia="zh-CN" w:bidi="hi-IN"/>
+        </w:rPr>
+      </w:pPr>
+      <w:r>
+        <w:rPr>
+          <w:rFonts w:eastAsia="NSimSun" w:cs="Arial"/>
+          <w:color w:val="000000"/>
+          <w:kern w:val="2"/>
+          <w:sz w:val="24"/>
+          <w:szCs w:val="24"/>
+          <w:u w:val="none"/>
+          <w:shd w:fill="E8F2FE" w:val="clear"/>
+          <w:lang w:val="es-ES" w:eastAsia="zh-CN" w:bidi="hi-IN"/>
+        </w:rPr>
       </w:r>
     </w:p>
     <w:p>
@@ -4897,7 +5103,51 @@
         </w:rPr>
       </w:pPr>
       <w:r>
-        <w:rPr/>
+        <w:rPr>
+          <w:u w:val="single"/>
+        </w:rPr>
+      </w:r>
+    </w:p>
+    <w:p>
+      <w:pPr>
+        <w:pStyle w:val="Normal"/>
+        <w:bidi w:val="0"/>
+        <w:jc w:val="left"/>
+        <w:rPr>
+          <w:u w:val="single"/>
+        </w:rPr>
+      </w:pPr>
+      <w:r>
+        <w:rPr>
+          <w:u w:val="single"/>
+        </w:rPr>
+      </w:r>
+    </w:p>
+    <w:p>
+      <w:pPr>
+        <w:pStyle w:val="Normal"/>
+        <w:bidi w:val="0"/>
+        <w:jc w:val="left"/>
+        <w:rPr>
+          <w:u w:val="single"/>
+        </w:rPr>
+      </w:pPr>
+      <w:r>
+        <w:rPr>
+          <w:u w:val="single"/>
+        </w:rPr>
+      </w:r>
+    </w:p>
+    <w:p>
+      <w:pPr>
+        <w:pStyle w:val="Normal"/>
+        <w:bidi w:val="0"/>
+        <w:jc w:val="left"/>
+        <w:rPr>
+          <w:u w:val="none"/>
+        </w:rPr>
+      </w:pPr>
+      <w:r>
         <w:drawing>
           <wp:anchor behindDoc="0" distT="0" distB="0" distL="0" distR="0" simplePos="0" locked="0" layoutInCell="0" allowOverlap="1" relativeHeight="16">
             <wp:simplePos x="0" y="0"/>
@@ -4933,6 +5183,813 @@
                     <a:xfrm>
                       <a:off x="0" y="0"/>
                       <a:ext cx="6120130" cy="966470"/>
+                    </a:xfrm>
+                    <a:prstGeom prst="rect">
+                      <a:avLst/>
+                    </a:prstGeom>
+                  </pic:spPr>
+                </pic:pic>
+              </a:graphicData>
+            </a:graphic>
+          </wp:anchor>
+        </w:drawing>
+      </w:r>
+      <w:r>
+        <w:rPr>
+          <w:u w:val="none"/>
+        </w:rPr>
+        <w:tab/>
+        <w:tab/>
+        <w:tab/>
+        <w:tab/>
+        <w:tab/>
+        <w:tab/>
+        <w:tab/>
+        <w:tab/>
+        <w:tab/>
+        <w:tab/>
+        <w:tab/>
+        <w:tab/>
+        <w:tab/>
+        <w:tab/>
+        <w:tab/>
+        <w:tab/>
+        <w:tab/>
+        <w:tab/>
+        <w:tab/>
+        <w:tab/>
+        <w:tab/>
+        <w:tab/>
+        <w:tab/>
+        <w:tab/>
+        <w:tab/>
+        <w:tab/>
+        <w:tab/>
+        <w:tab/>
+        <w:tab/>
+        <w:tab/>
+        <w:tab/>
+        <w:tab/>
+        <w:tab/>
+        <w:tab/>
+        <w:tab/>
+        <w:tab/>
+        <w:tab/>
+        <w:tab/>
+        <w:tab/>
+        <w:tab/>
+        <w:t xml:space="preserve">Esto lo hacemos porque dentro de cursos vamos a crear una relacion manytomany de </w:t>
+      </w:r>
+      <w:r>
+        <w:rPr>
+          <w:rFonts w:eastAsia="NSimSun" w:cs="Arial"/>
+          <w:color w:val="auto"/>
+          <w:kern w:val="2"/>
+          <w:sz w:val="24"/>
+          <w:szCs w:val="24"/>
+          <w:u w:val="none"/>
+          <w:lang w:val="es-AR" w:eastAsia="zh-CN" w:bidi="hi-IN"/>
+        </w:rPr>
+        <w:t>examenes, de esa manera se reconocen entre si.</w:t>
+      </w:r>
+    </w:p>
+    <w:p>
+      <w:pPr>
+        <w:pStyle w:val="Normal"/>
+        <w:bidi w:val="0"/>
+        <w:jc w:val="left"/>
+        <w:rPr>
+          <w:rFonts w:ascii="Times New Roman" w:hAnsi="Times New Roman" w:eastAsia="NSimSun" w:cs="Arial"/>
+          <w:color w:val="auto"/>
+          <w:kern w:val="2"/>
+          <w:sz w:val="24"/>
+          <w:szCs w:val="24"/>
+          <w:u w:val="none"/>
+          <w:lang w:val="es-AR" w:eastAsia="zh-CN" w:bidi="hi-IN"/>
+        </w:rPr>
+      </w:pPr>
+      <w:r>
+        <w:rPr>
+          <w:rFonts w:eastAsia="NSimSun" w:cs="Arial"/>
+          <w:color w:val="auto"/>
+          <w:kern w:val="2"/>
+          <w:sz w:val="24"/>
+          <w:szCs w:val="24"/>
+          <w:u w:val="none"/>
+          <w:lang w:val="es-AR" w:eastAsia="zh-CN" w:bidi="hi-IN"/>
+        </w:rPr>
+      </w:r>
+    </w:p>
+    <w:p>
+      <w:pPr>
+        <w:pStyle w:val="Normal"/>
+        <w:bidi w:val="0"/>
+        <w:jc w:val="left"/>
+        <w:rPr>
+          <w:rFonts w:ascii="Times New Roman" w:hAnsi="Times New Roman" w:eastAsia="NSimSun" w:cs="Arial"/>
+          <w:color w:val="auto"/>
+          <w:kern w:val="2"/>
+          <w:sz w:val="24"/>
+          <w:szCs w:val="24"/>
+          <w:u w:val="none"/>
+          <w:lang w:val="es-AR" w:eastAsia="zh-CN" w:bidi="hi-IN"/>
+        </w:rPr>
+      </w:pPr>
+      <w:r>
+        <w:rPr>
+          <w:rFonts w:eastAsia="NSimSun" w:cs="Arial"/>
+          <w:color w:val="auto"/>
+          <w:kern w:val="2"/>
+          <w:sz w:val="24"/>
+          <w:szCs w:val="24"/>
+          <w:u w:val="none"/>
+          <w:lang w:val="es-AR" w:eastAsia="zh-CN" w:bidi="hi-IN"/>
+        </w:rPr>
+        <w:t xml:space="preserve">Añadimos los metodos get/set tanto del array como del objeto individual y en el controlador principal </w:t>
+      </w:r>
+      <w:r>
+        <w:rPr>
+          <w:rFonts w:eastAsia="NSimSun" w:cs="Arial"/>
+          <w:color w:val="000000"/>
+          <w:kern w:val="2"/>
+          <w:sz w:val="24"/>
+          <w:szCs w:val="24"/>
+          <w:u w:val="none"/>
+          <w:shd w:fill="D4D4D4" w:val="clear"/>
+          <w:lang w:val="es-AR" w:eastAsia="zh-CN" w:bidi="hi-IN"/>
+        </w:rPr>
+        <w:t>CursoController definimos los endpoint correspondientes a examen.</w:t>
+      </w:r>
+    </w:p>
+    <w:p>
+      <w:pPr>
+        <w:pStyle w:val="Normal"/>
+        <w:bidi w:val="0"/>
+        <w:jc w:val="left"/>
+        <w:rPr>
+          <w:shd w:fill="D4D4D4" w:val="clear"/>
+        </w:rPr>
+      </w:pPr>
+      <w:r>
+        <w:rPr>
+          <w:shd w:fill="D4D4D4" w:val="clear"/>
+        </w:rPr>
+      </w:r>
+    </w:p>
+    <w:p>
+      <w:pPr>
+        <w:pStyle w:val="Normal"/>
+        <w:bidi w:val="0"/>
+        <w:jc w:val="left"/>
+        <w:rPr>
+          <w:rFonts w:ascii="Times New Roman" w:hAnsi="Times New Roman" w:eastAsia="NSimSun" w:cs="Arial"/>
+          <w:color w:val="auto"/>
+          <w:kern w:val="2"/>
+          <w:sz w:val="24"/>
+          <w:szCs w:val="24"/>
+          <w:u w:val="none"/>
+          <w:lang w:val="es-AR" w:eastAsia="zh-CN" w:bidi="hi-IN"/>
+        </w:rPr>
+      </w:pPr>
+      <w:r>
+        <w:rPr>
+          <w:rFonts w:eastAsia="NSimSun" w:cs="Arial"/>
+          <w:color w:val="000000"/>
+          <w:kern w:val="2"/>
+          <w:sz w:val="24"/>
+          <w:szCs w:val="24"/>
+          <w:u w:val="none"/>
+          <w:shd w:fill="D4D4D4" w:val="clear"/>
+          <w:lang w:val="es-AR" w:eastAsia="zh-CN" w:bidi="hi-IN"/>
+        </w:rPr>
+        <w:t>Tambien tenemos que incluir el @EntityScan para que reconozca la clase porque examen y pregunta estan en un proyecto distinto</w:t>
+      </w:r>
+    </w:p>
+    <w:p>
+      <w:pPr>
+        <w:pStyle w:val="Normal"/>
+        <w:bidi w:val="0"/>
+        <w:jc w:val="left"/>
+        <w:rPr>
+          <w:shd w:fill="D4D4D4" w:val="clear"/>
+        </w:rPr>
+      </w:pPr>
+      <w:r>
+        <w:rPr>
+          <w:shd w:fill="D4D4D4" w:val="clear"/>
+        </w:rPr>
+        <w:drawing>
+          <wp:anchor behindDoc="0" distT="0" distB="0" distL="0" distR="0" simplePos="0" locked="0" layoutInCell="0" allowOverlap="1" relativeHeight="17">
+            <wp:simplePos x="0" y="0"/>
+            <wp:positionH relativeFrom="column">
+              <wp:align>center</wp:align>
+            </wp:positionH>
+            <wp:positionV relativeFrom="paragraph">
+              <wp:posOffset>635</wp:posOffset>
+            </wp:positionV>
+            <wp:extent cx="6120130" cy="1563370"/>
+            <wp:effectExtent l="0" t="0" r="0" b="0"/>
+            <wp:wrapSquare wrapText="largest"/>
+            <wp:docPr id="16" name="Imagen16" descr=""/>
+            <wp:cNvGraphicFramePr>
+              <a:graphicFrameLocks xmlns:a="http://schemas.openxmlformats.org/drawingml/2006/main" noChangeAspect="1"/>
+            </wp:cNvGraphicFramePr>
+            <a:graphic xmlns:a="http://schemas.openxmlformats.org/drawingml/2006/main">
+              <a:graphicData uri="http://schemas.openxmlformats.org/drawingml/2006/picture">
+                <pic:pic xmlns:pic="http://schemas.openxmlformats.org/drawingml/2006/picture">
+                  <pic:nvPicPr>
+                    <pic:cNvPr id="16" name="Imagen16" descr=""/>
+                    <pic:cNvPicPr>
+                      <a:picLocks noChangeAspect="1" noChangeArrowheads="1"/>
+                    </pic:cNvPicPr>
+                  </pic:nvPicPr>
+                  <pic:blipFill>
+                    <a:blip r:embed="rId17"/>
+                    <a:stretch>
+                      <a:fillRect/>
+                    </a:stretch>
+                  </pic:blipFill>
+                  <pic:spPr bwMode="auto">
+                    <a:xfrm>
+                      <a:off x="0" y="0"/>
+                      <a:ext cx="6120130" cy="1563370"/>
+                    </a:xfrm>
+                    <a:prstGeom prst="rect">
+                      <a:avLst/>
+                    </a:prstGeom>
+                  </pic:spPr>
+                </pic:pic>
+              </a:graphicData>
+            </a:graphic>
+          </wp:anchor>
+        </w:drawing>
+      </w:r>
+    </w:p>
+    <w:p>
+      <w:pPr>
+        <w:pStyle w:val="Normal"/>
+        <w:bidi w:val="0"/>
+        <w:jc w:val="left"/>
+        <w:rPr>
+          <w:rFonts w:ascii="Times New Roman" w:hAnsi="Times New Roman" w:eastAsia="NSimSun" w:cs="Arial"/>
+          <w:color w:val="auto"/>
+          <w:kern w:val="2"/>
+          <w:sz w:val="24"/>
+          <w:szCs w:val="24"/>
+          <w:u w:val="none"/>
+          <w:lang w:val="es-AR" w:eastAsia="zh-CN" w:bidi="hi-IN"/>
+        </w:rPr>
+      </w:pPr>
+      <w:r>
+        <w:rPr>
+          <w:rFonts w:eastAsia="NSimSun" w:cs="Arial"/>
+          <w:color w:val="000000"/>
+          <w:kern w:val="2"/>
+          <w:sz w:val="24"/>
+          <w:szCs w:val="24"/>
+          <w:u w:val="none"/>
+          <w:shd w:fill="D4D4D4" w:val="clear"/>
+          <w:lang w:val="es-AR" w:eastAsia="zh-CN" w:bidi="hi-IN"/>
+        </w:rPr>
+        <w:t>Y en la clase principal de la aplicación</w:t>
+      </w:r>
+    </w:p>
+    <w:p>
+      <w:pPr>
+        <w:pStyle w:val="Normal"/>
+        <w:bidi w:val="0"/>
+        <w:jc w:val="left"/>
+        <w:rPr>
+          <w:shd w:fill="D4D4D4" w:val="clear"/>
+        </w:rPr>
+      </w:pPr>
+      <w:r>
+        <w:rPr>
+          <w:shd w:fill="D4D4D4" w:val="clear"/>
+        </w:rPr>
+      </w:r>
+    </w:p>
+    <w:p>
+      <w:pPr>
+        <w:pStyle w:val="Normal"/>
+        <w:bidi w:val="0"/>
+        <w:jc w:val="left"/>
+        <w:rPr>
+          <w:rFonts w:ascii="Times New Roman" w:hAnsi="Times New Roman" w:eastAsia="NSimSun" w:cs="Arial"/>
+          <w:color w:val="auto"/>
+          <w:kern w:val="2"/>
+          <w:sz w:val="24"/>
+          <w:szCs w:val="24"/>
+          <w:u w:val="none"/>
+          <w:lang w:val="es-AR" w:eastAsia="zh-CN" w:bidi="hi-IN"/>
+        </w:rPr>
+      </w:pPr>
+      <w:r>
+        <w:drawing>
+          <wp:anchor behindDoc="0" distT="0" distB="0" distL="0" distR="0" simplePos="0" locked="0" layoutInCell="0" allowOverlap="1" relativeHeight="18">
+            <wp:simplePos x="0" y="0"/>
+            <wp:positionH relativeFrom="column">
+              <wp:align>center</wp:align>
+            </wp:positionH>
+            <wp:positionV relativeFrom="paragraph">
+              <wp:posOffset>635</wp:posOffset>
+            </wp:positionV>
+            <wp:extent cx="6120130" cy="1623695"/>
+            <wp:effectExtent l="0" t="0" r="0" b="0"/>
+            <wp:wrapSquare wrapText="largest"/>
+            <wp:docPr id="17" name="Imagen17" descr=""/>
+            <wp:cNvGraphicFramePr>
+              <a:graphicFrameLocks xmlns:a="http://schemas.openxmlformats.org/drawingml/2006/main" noChangeAspect="1"/>
+            </wp:cNvGraphicFramePr>
+            <a:graphic xmlns:a="http://schemas.openxmlformats.org/drawingml/2006/main">
+              <a:graphicData uri="http://schemas.openxmlformats.org/drawingml/2006/picture">
+                <pic:pic xmlns:pic="http://schemas.openxmlformats.org/drawingml/2006/picture">
+                  <pic:nvPicPr>
+                    <pic:cNvPr id="17" name="Imagen17" descr=""/>
+                    <pic:cNvPicPr>
+                      <a:picLocks noChangeAspect="1" noChangeArrowheads="1"/>
+                    </pic:cNvPicPr>
+                  </pic:nvPicPr>
+                  <pic:blipFill>
+                    <a:blip r:embed="rId18"/>
+                    <a:stretch>
+                      <a:fillRect/>
+                    </a:stretch>
+                  </pic:blipFill>
+                  <pic:spPr bwMode="auto">
+                    <a:xfrm>
+                      <a:off x="0" y="0"/>
+                      <a:ext cx="6120130" cy="1623695"/>
+                    </a:xfrm>
+                    <a:prstGeom prst="rect">
+                      <a:avLst/>
+                    </a:prstGeom>
+                  </pic:spPr>
+                </pic:pic>
+              </a:graphicData>
+            </a:graphic>
+          </wp:anchor>
+        </w:drawing>
+      </w:r>
+      <w:r>
+        <w:rPr>
+          <w:rFonts w:eastAsia="NSimSun" w:cs="Arial"/>
+          <w:color w:val="000000"/>
+          <w:kern w:val="2"/>
+          <w:sz w:val="24"/>
+          <w:szCs w:val="24"/>
+          <w:u w:val="none"/>
+          <w:shd w:fill="D4D4D4" w:val="clear"/>
+          <w:lang w:val="es-AR" w:eastAsia="zh-CN" w:bidi="hi-IN"/>
+        </w:rPr>
+        <w:t>Definimos busquedas propias en la interfaz IexamenRepository donde pintamos la query que luego copiamos tambien en la interfaz del servicio e implementamos</w:t>
+      </w:r>
+    </w:p>
+    <w:p>
+      <w:pPr>
+        <w:pStyle w:val="Normal"/>
+        <w:bidi w:val="0"/>
+        <w:jc w:val="left"/>
+        <w:rPr>
+          <w:shd w:fill="D4D4D4" w:val="clear"/>
+        </w:rPr>
+      </w:pPr>
+      <w:r>
+        <w:rPr>
+          <w:shd w:fill="D4D4D4" w:val="clear"/>
+        </w:rPr>
+        <w:drawing>
+          <wp:anchor behindDoc="0" distT="0" distB="0" distL="0" distR="0" simplePos="0" locked="0" layoutInCell="0" allowOverlap="1" relativeHeight="19">
+            <wp:simplePos x="0" y="0"/>
+            <wp:positionH relativeFrom="column">
+              <wp:align>center</wp:align>
+            </wp:positionH>
+            <wp:positionV relativeFrom="paragraph">
+              <wp:posOffset>635</wp:posOffset>
+            </wp:positionV>
+            <wp:extent cx="5463540" cy="1310640"/>
+            <wp:effectExtent l="0" t="0" r="0" b="0"/>
+            <wp:wrapSquare wrapText="largest"/>
+            <wp:docPr id="18" name="Imagen18" descr=""/>
+            <wp:cNvGraphicFramePr>
+              <a:graphicFrameLocks xmlns:a="http://schemas.openxmlformats.org/drawingml/2006/main" noChangeAspect="1"/>
+            </wp:cNvGraphicFramePr>
+            <a:graphic xmlns:a="http://schemas.openxmlformats.org/drawingml/2006/main">
+              <a:graphicData uri="http://schemas.openxmlformats.org/drawingml/2006/picture">
+                <pic:pic xmlns:pic="http://schemas.openxmlformats.org/drawingml/2006/picture">
+                  <pic:nvPicPr>
+                    <pic:cNvPr id="18" name="Imagen18" descr=""/>
+                    <pic:cNvPicPr>
+                      <a:picLocks noChangeAspect="1" noChangeArrowheads="1"/>
+                    </pic:cNvPicPr>
+                  </pic:nvPicPr>
+                  <pic:blipFill>
+                    <a:blip r:embed="rId19"/>
+                    <a:stretch>
+                      <a:fillRect/>
+                    </a:stretch>
+                  </pic:blipFill>
+                  <pic:spPr bwMode="auto">
+                    <a:xfrm>
+                      <a:off x="0" y="0"/>
+                      <a:ext cx="5463540" cy="1310640"/>
+                    </a:xfrm>
+                    <a:prstGeom prst="rect">
+                      <a:avLst/>
+                    </a:prstGeom>
+                  </pic:spPr>
+                </pic:pic>
+              </a:graphicData>
+            </a:graphic>
+          </wp:anchor>
+        </w:drawing>
+      </w:r>
+    </w:p>
+    <w:p>
+      <w:pPr>
+        <w:pStyle w:val="Normal"/>
+        <w:bidi w:val="0"/>
+        <w:jc w:val="left"/>
+        <w:rPr>
+          <w:shd w:fill="D4D4D4" w:val="clear"/>
+        </w:rPr>
+      </w:pPr>
+      <w:r>
+        <w:rPr>
+          <w:shd w:fill="D4D4D4" w:val="clear"/>
+        </w:rPr>
+      </w:r>
+    </w:p>
+    <w:p>
+      <w:pPr>
+        <w:pStyle w:val="Normal"/>
+        <w:bidi w:val="0"/>
+        <w:jc w:val="left"/>
+        <w:rPr>
+          <w:shd w:fill="D4D4D4" w:val="clear"/>
+        </w:rPr>
+      </w:pPr>
+      <w:r>
+        <w:rPr>
+          <w:shd w:fill="D4D4D4" w:val="clear"/>
+        </w:rPr>
+      </w:r>
+    </w:p>
+    <w:p>
+      <w:pPr>
+        <w:pStyle w:val="Normal"/>
+        <w:bidi w:val="0"/>
+        <w:jc w:val="left"/>
+        <w:rPr>
+          <w:shd w:fill="D4D4D4" w:val="clear"/>
+        </w:rPr>
+      </w:pPr>
+      <w:r>
+        <w:rPr/>
+        <w:tab/>
+        <w:tab/>
+        <w:tab/>
+        <w:tab/>
+        <w:tab/>
+        <w:tab/>
+      </w:r>
+    </w:p>
+    <w:p>
+      <w:pPr>
+        <w:pStyle w:val="Normal"/>
+        <w:bidi w:val="0"/>
+        <w:jc w:val="left"/>
+        <w:rPr>
+          <w:shd w:fill="D4D4D4" w:val="clear"/>
+        </w:rPr>
+      </w:pPr>
+      <w:r>
+        <w:rPr/>
+        <w:t xml:space="preserve">       </w:t>
+      </w:r>
+      <w:r>
+        <w:rPr/>
+        <w:tab/>
+        <w:tab/>
+        <w:tab/>
+        <w:tab/>
+      </w:r>
+    </w:p>
+    <w:p>
+      <w:pPr>
+        <w:pStyle w:val="Normal"/>
+        <w:bidi w:val="0"/>
+        <w:jc w:val="left"/>
+        <w:rPr>
+          <w:shd w:fill="D4D4D4" w:val="clear"/>
+        </w:rPr>
+      </w:pPr>
+      <w:r>
+        <w:rPr/>
+      </w:r>
+    </w:p>
+    <w:p>
+      <w:pPr>
+        <w:pStyle w:val="Normal"/>
+        <w:bidi w:val="0"/>
+        <w:jc w:val="left"/>
+        <w:rPr>
+          <w:shd w:fill="D4D4D4" w:val="clear"/>
+        </w:rPr>
+      </w:pPr>
+      <w:r>
+        <w:rPr/>
+      </w:r>
+    </w:p>
+    <w:p>
+      <w:pPr>
+        <w:pStyle w:val="Normal"/>
+        <w:bidi w:val="0"/>
+        <w:jc w:val="left"/>
+        <w:rPr>
+          <w:shd w:fill="D4D4D4" w:val="clear"/>
+        </w:rPr>
+      </w:pPr>
+      <w:r>
+        <w:rPr/>
+      </w:r>
+    </w:p>
+    <w:p>
+      <w:pPr>
+        <w:pStyle w:val="Normal"/>
+        <w:bidi w:val="0"/>
+        <w:jc w:val="left"/>
+        <w:rPr>
+          <w:shd w:fill="D4D4D4" w:val="clear"/>
+        </w:rPr>
+      </w:pPr>
+      <w:r>
+        <w:drawing>
+          <wp:anchor behindDoc="0" distT="0" distB="0" distL="0" distR="0" simplePos="0" locked="0" layoutInCell="0" allowOverlap="1" relativeHeight="20">
+            <wp:simplePos x="0" y="0"/>
+            <wp:positionH relativeFrom="column">
+              <wp:align>center</wp:align>
+            </wp:positionH>
+            <wp:positionV relativeFrom="paragraph">
+              <wp:posOffset>635</wp:posOffset>
+            </wp:positionV>
+            <wp:extent cx="6120130" cy="1351915"/>
+            <wp:effectExtent l="0" t="0" r="0" b="0"/>
+            <wp:wrapSquare wrapText="largest"/>
+            <wp:docPr id="19" name="Imagen19" descr=""/>
+            <wp:cNvGraphicFramePr>
+              <a:graphicFrameLocks xmlns:a="http://schemas.openxmlformats.org/drawingml/2006/main" noChangeAspect="1"/>
+            </wp:cNvGraphicFramePr>
+            <a:graphic xmlns:a="http://schemas.openxmlformats.org/drawingml/2006/main">
+              <a:graphicData uri="http://schemas.openxmlformats.org/drawingml/2006/picture">
+                <pic:pic xmlns:pic="http://schemas.openxmlformats.org/drawingml/2006/picture">
+                  <pic:nvPicPr>
+                    <pic:cNvPr id="19" name="Imagen19" descr=""/>
+                    <pic:cNvPicPr>
+                      <a:picLocks noChangeAspect="1" noChangeArrowheads="1"/>
+                    </pic:cNvPicPr>
+                  </pic:nvPicPr>
+                  <pic:blipFill>
+                    <a:blip r:embed="rId20"/>
+                    <a:stretch>
+                      <a:fillRect/>
+                    </a:stretch>
+                  </pic:blipFill>
+                  <pic:spPr bwMode="auto">
+                    <a:xfrm>
+                      <a:off x="0" y="0"/>
+                      <a:ext cx="6120130" cy="1351915"/>
+                    </a:xfrm>
+                    <a:prstGeom prst="rect">
+                      <a:avLst/>
+                    </a:prstGeom>
+                  </pic:spPr>
+                </pic:pic>
+              </a:graphicData>
+            </a:graphic>
+          </wp:anchor>
+        </w:drawing>
+      </w:r>
+      <w:r>
+        <w:rPr/>
+        <w:tab/>
+        <w:tab/>
+        <w:tab/>
+        <w:tab/>
+        <w:tab/>
+        <w:tab/>
+        <w:tab/>
+        <w:tab/>
+        <w:tab/>
+        <w:tab/>
+        <w:tab/>
+        <w:tab/>
+        <w:tab/>
+        <w:tab/>
+        <w:tab/>
+      </w:r>
+    </w:p>
+    <w:p>
+      <w:pPr>
+        <w:pStyle w:val="Normal"/>
+        <w:bidi w:val="0"/>
+        <w:jc w:val="left"/>
+        <w:rPr>
+          <w:u w:val="single"/>
+        </w:rPr>
+      </w:pPr>
+      <w:r>
+        <w:rPr>
+          <w:u w:val="single"/>
+        </w:rPr>
+      </w:r>
+    </w:p>
+    <w:p>
+      <w:pPr>
+        <w:pStyle w:val="Normal"/>
+        <w:bidi w:val="0"/>
+        <w:jc w:val="left"/>
+        <w:rPr>
+          <w:u w:val="none"/>
+        </w:rPr>
+      </w:pPr>
+      <w:r>
+        <w:drawing>
+          <wp:anchor behindDoc="0" distT="0" distB="0" distL="0" distR="0" simplePos="0" locked="0" layoutInCell="0" allowOverlap="1" relativeHeight="21">
+            <wp:simplePos x="0" y="0"/>
+            <wp:positionH relativeFrom="column">
+              <wp:align>center</wp:align>
+            </wp:positionH>
+            <wp:positionV relativeFrom="paragraph">
+              <wp:posOffset>635</wp:posOffset>
+            </wp:positionV>
+            <wp:extent cx="6120130" cy="1823720"/>
+            <wp:effectExtent l="0" t="0" r="0" b="0"/>
+            <wp:wrapSquare wrapText="largest"/>
+            <wp:docPr id="20" name="Imagen20" descr=""/>
+            <wp:cNvGraphicFramePr>
+              <a:graphicFrameLocks xmlns:a="http://schemas.openxmlformats.org/drawingml/2006/main" noChangeAspect="1"/>
+            </wp:cNvGraphicFramePr>
+            <a:graphic xmlns:a="http://schemas.openxmlformats.org/drawingml/2006/main">
+              <a:graphicData uri="http://schemas.openxmlformats.org/drawingml/2006/picture">
+                <pic:pic xmlns:pic="http://schemas.openxmlformats.org/drawingml/2006/picture">
+                  <pic:nvPicPr>
+                    <pic:cNvPr id="20" name="Imagen20" descr=""/>
+                    <pic:cNvPicPr>
+                      <a:picLocks noChangeAspect="1" noChangeArrowheads="1"/>
+                    </pic:cNvPicPr>
+                  </pic:nvPicPr>
+                  <pic:blipFill>
+                    <a:blip r:embed="rId21"/>
+                    <a:stretch>
+                      <a:fillRect/>
+                    </a:stretch>
+                  </pic:blipFill>
+                  <pic:spPr bwMode="auto">
+                    <a:xfrm>
+                      <a:off x="0" y="0"/>
+                      <a:ext cx="6120130" cy="1823720"/>
+                    </a:xfrm>
+                    <a:prstGeom prst="rect">
+                      <a:avLst/>
+                    </a:prstGeom>
+                  </pic:spPr>
+                </pic:pic>
+              </a:graphicData>
+            </a:graphic>
+          </wp:anchor>
+        </w:drawing>
+      </w:r>
+      <w:r>
+        <w:rPr>
+          <w:u w:val="none"/>
+        </w:rPr>
+        <w:tab/>
+        <w:tab/>
+        <w:tab/>
+        <w:tab/>
+        <w:tab/>
+        <w:tab/>
+        <w:tab/>
+        <w:tab/>
+        <w:tab/>
+        <w:tab/>
+        <w:tab/>
+        <w:tab/>
+        <w:tab/>
+        <w:tab/>
+        <w:tab/>
+      </w:r>
+    </w:p>
+    <w:p>
+      <w:pPr>
+        <w:pStyle w:val="Normal"/>
+        <w:bidi w:val="0"/>
+        <w:jc w:val="left"/>
+        <w:rPr>
+          <w:u w:val="none"/>
+        </w:rPr>
+      </w:pPr>
+      <w:r>
+        <w:rPr>
+          <w:u w:val="none"/>
+        </w:rPr>
+      </w:r>
+    </w:p>
+    <w:p>
+      <w:pPr>
+        <w:pStyle w:val="Normal"/>
+        <w:bidi w:val="0"/>
+        <w:jc w:val="left"/>
+        <w:rPr>
+          <w:u w:val="none"/>
+        </w:rPr>
+      </w:pPr>
+      <w:r>
+        <w:rPr>
+          <w:u w:val="none"/>
+        </w:rPr>
+        <w:t>Como ya lo tenemos declarado, en su controlador propio lo implementamos:</w:t>
+      </w:r>
+    </w:p>
+    <w:p>
+      <w:pPr>
+        <w:pStyle w:val="Normal"/>
+        <w:bidi w:val="0"/>
+        <w:jc w:val="left"/>
+        <w:rPr>
+          <w:u w:val="none"/>
+        </w:rPr>
+      </w:pPr>
+      <w:r>
+        <w:rPr>
+          <w:u w:val="none"/>
+        </w:rPr>
+      </w:r>
+    </w:p>
+    <w:p>
+      <w:pPr>
+        <w:pStyle w:val="Normal"/>
+        <w:bidi w:val="0"/>
+        <w:jc w:val="left"/>
+        <w:rPr>
+          <w:u w:val="none"/>
+        </w:rPr>
+      </w:pPr>
+      <w:r>
+        <w:rPr>
+          <w:u w:val="none"/>
+        </w:rPr>
+      </w:r>
+    </w:p>
+    <w:p>
+      <w:pPr>
+        <w:pStyle w:val="Normal"/>
+        <w:bidi w:val="0"/>
+        <w:jc w:val="left"/>
+        <w:rPr>
+          <w:u w:val="single"/>
+        </w:rPr>
+      </w:pPr>
+      <w:r>
+        <w:rPr>
+          <w:u w:val="single"/>
+        </w:rPr>
+        <w:drawing>
+          <wp:anchor behindDoc="0" distT="0" distB="0" distL="0" distR="0" simplePos="0" locked="0" layoutInCell="0" allowOverlap="1" relativeHeight="22">
+            <wp:simplePos x="0" y="0"/>
+            <wp:positionH relativeFrom="column">
+              <wp:align>center</wp:align>
+            </wp:positionH>
+            <wp:positionV relativeFrom="paragraph">
+              <wp:posOffset>635</wp:posOffset>
+            </wp:positionV>
+            <wp:extent cx="6120130" cy="2918460"/>
+            <wp:effectExtent l="0" t="0" r="0" b="0"/>
+            <wp:wrapSquare wrapText="largest"/>
+            <wp:docPr id="21" name="Imagen21" descr=""/>
+            <wp:cNvGraphicFramePr>
+              <a:graphicFrameLocks xmlns:a="http://schemas.openxmlformats.org/drawingml/2006/main" noChangeAspect="1"/>
+            </wp:cNvGraphicFramePr>
+            <a:graphic xmlns:a="http://schemas.openxmlformats.org/drawingml/2006/main">
+              <a:graphicData uri="http://schemas.openxmlformats.org/drawingml/2006/picture">
+                <pic:pic xmlns:pic="http://schemas.openxmlformats.org/drawingml/2006/picture">
+                  <pic:nvPicPr>
+                    <pic:cNvPr id="21" name="Imagen21" descr=""/>
+                    <pic:cNvPicPr>
+                      <a:picLocks noChangeAspect="1" noChangeArrowheads="1"/>
+                    </pic:cNvPicPr>
+                  </pic:nvPicPr>
+                  <pic:blipFill>
+                    <a:blip r:embed="rId22"/>
+                    <a:stretch>
+                      <a:fillRect/>
+                    </a:stretch>
+                  </pic:blipFill>
+                  <pic:spPr bwMode="auto">
+                    <a:xfrm>
+                      <a:off x="0" y="0"/>
+                      <a:ext cx="6120130" cy="2918460"/>
                     </a:xfrm>
                     <a:prstGeom prst="rect">
                       <a:avLst/>

</xml_diff>

<commit_message>
ma., 21 de jun. de 2022 11:18:55 2022-06-20 PRIMERA SUBIDA DEL DIA
</commit_message>
<xml_diff>
--- a/CHULETA MICROSERVICIOS/ChuletaMicroservicios.docx
+++ b/CHULETA MICROSERVICIOS/ChuletaMicroservicios.docx
@@ -46,23 +46,93 @@
         <w:rPr>
           <w:lang w:val="es-ES" w:eastAsia="zh-CN" w:bidi="hi-IN"/>
         </w:rPr>
-        <w:t>1-&gt;Zuul que es el gateway recibe las peticiones en el puerto 8090 que tiene definido en el properties   se conecta con eureka en el 8761,tambien definidos en el properties los microservicios que va a atender</w:t>
-      </w:r>
-    </w:p>
-    <w:p>
-      <w:pPr>
-        <w:pStyle w:val="Normal"/>
-        <w:bidi w:val="0"/>
-        <w:jc w:val="left"/>
-        <w:rPr>
-          <w:lang w:val="es-ES" w:eastAsia="zh-CN" w:bidi="hi-IN"/>
-        </w:rPr>
-      </w:pPr>
-      <w:r>
-        <w:rPr>
-          <w:lang w:val="es-ES" w:eastAsia="zh-CN" w:bidi="hi-IN"/>
-        </w:rPr>
-        <w:t>2→Eureka,invocado por Zuul lo que hace es dirigir la llamada a los microservicios, que pueden tener mas de una instancia cada uno</w:t>
+        <w:t xml:space="preserve">1-&gt;Zuul que es el gateway recibe las peticiones en el puerto 8090 que tiene definido en el properties   se conecta con eureka en el 8761,tambien definidos en el properties los microservicios que va a </w:t>
+      </w:r>
+      <w:r>
+        <w:rPr>
+          <w:u w:val="none"/>
+          <w:lang w:val="es-ES" w:eastAsia="zh-CN" w:bidi="hi-IN"/>
+        </w:rPr>
+        <w:t xml:space="preserve">atender. </w:t>
+      </w:r>
+      <w:r>
+        <w:rPr>
+          <w:u w:val="none"/>
+          <w:lang w:val="es-ES" w:eastAsia="zh-CN" w:bidi="hi-IN"/>
+        </w:rPr>
+        <w:t>Decide que microservicio atiende cada peticion,tiene el path de la peticion. Tambien realiza el balanceo de carga,autenticacion y seguridad</w:t>
+      </w:r>
+    </w:p>
+    <w:p>
+      <w:pPr>
+        <w:pStyle w:val="Normal"/>
+        <w:bidi w:val="0"/>
+        <w:jc w:val="left"/>
+        <w:rPr>
+          <w:lang w:val="es-ES" w:eastAsia="zh-CN" w:bidi="hi-IN"/>
+        </w:rPr>
+      </w:pPr>
+      <w:r>
+        <w:rPr/>
+      </w:r>
+    </w:p>
+    <w:p>
+      <w:pPr>
+        <w:pStyle w:val="Normal"/>
+        <w:bidi w:val="0"/>
+        <w:jc w:val="left"/>
+        <w:rPr>
+          <w:lang w:val="es-ES" w:eastAsia="zh-CN" w:bidi="hi-IN"/>
+        </w:rPr>
+      </w:pPr>
+      <w:r>
+        <w:rPr>
+          <w:lang w:val="es-ES" w:eastAsia="zh-CN" w:bidi="hi-IN"/>
+        </w:rPr>
+        <w:t>2→Eureka,invocado por Zuul lo que hace es dirigir la llamada a los microservicios, que pueden tener mas de una instancia cada uno.</w:t>
+      </w:r>
+      <w:r>
+        <w:rPr>
+          <w:lang w:val="es-ES" w:eastAsia="zh-CN" w:bidi="hi-IN"/>
+        </w:rPr>
+        <w:t xml:space="preserve">Es un servidor de microservicios,balanceo de carga y tolerancia a fallos. Registra las instancias de los microservicios,localizacion,estabo,metadatos… </w:t>
+      </w:r>
+    </w:p>
+    <w:p>
+      <w:pPr>
+        <w:pStyle w:val="Normal"/>
+        <w:bidi w:val="0"/>
+        <w:jc w:val="left"/>
+        <w:rPr>
+          <w:lang w:val="es-ES" w:eastAsia="zh-CN" w:bidi="hi-IN"/>
+        </w:rPr>
+      </w:pPr>
+      <w:r>
+        <w:rPr>
+          <w:lang w:val="es-ES" w:eastAsia="zh-CN" w:bidi="hi-IN"/>
+        </w:rPr>
+        <w:t>C</w:t>
+      </w:r>
+      <w:r>
+        <w:rPr>
+          <w:lang w:val="es-ES" w:eastAsia="zh-CN" w:bidi="hi-IN"/>
+        </w:rPr>
+        <w:t>ada microservicio se conecta a él cuando arranca y le indica su direccion. Cada 30 segundos refrescan su estado.</w:t>
+      </w:r>
+    </w:p>
+    <w:p>
+      <w:pPr>
+        <w:pStyle w:val="Normal"/>
+        <w:bidi w:val="0"/>
+        <w:jc w:val="left"/>
+        <w:rPr>
+          <w:u w:val="single"/>
+        </w:rPr>
+      </w:pPr>
+      <w:r>
+        <w:rPr>
+          <w:u w:val="single"/>
+        </w:rPr>
       </w:r>
     </w:p>
     <w:p>
@@ -5685,20 +5755,9 @@
         </w:rPr>
       </w:pPr>
       <w:r>
-        <w:rPr/>
-      </w:r>
-    </w:p>
-    <w:p>
-      <w:pPr>
-        <w:pStyle w:val="Normal"/>
-        <w:bidi w:val="0"/>
-        <w:jc w:val="left"/>
         <w:rPr>
           <w:shd w:fill="D4D4D4" w:val="clear"/>
         </w:rPr>
-      </w:pPr>
-      <w:r>
-        <w:rPr/>
       </w:r>
     </w:p>
     <w:p>
@@ -5711,7 +5770,24 @@
         </w:rPr>
       </w:pPr>
       <w:r>
-        <w:rPr/>
+        <w:rPr>
+          <w:shd w:fill="D4D4D4" w:val="clear"/>
+        </w:rPr>
+      </w:r>
+    </w:p>
+    <w:p>
+      <w:pPr>
+        <w:pStyle w:val="Normal"/>
+        <w:bidi w:val="0"/>
+        <w:jc w:val="left"/>
+        <w:rPr>
+          <w:shd w:fill="D4D4D4" w:val="clear"/>
+        </w:rPr>
+      </w:pPr>
+      <w:r>
+        <w:rPr>
+          <w:shd w:fill="D4D4D4" w:val="clear"/>
+        </w:rPr>
       </w:r>
     </w:p>
     <w:p>
@@ -5952,9 +6028,7 @@
         </w:rPr>
       </w:pPr>
       <w:r>
-        <w:rPr>
-          <w:u w:val="single"/>
-        </w:rPr>
+        <w:rPr/>
         <w:drawing>
           <wp:anchor behindDoc="0" distT="0" distB="0" distL="0" distR="0" simplePos="0" locked="0" layoutInCell="0" allowOverlap="1" relativeHeight="22">
             <wp:simplePos x="0" y="0"/>

</xml_diff>